<commit_message>
Update requirements gebaseert op probleem opstelling.docx
</commit_message>
<xml_diff>
--- a/documentatie/manage en control/requirements gebaseert op probleem opstelling.docx
+++ b/documentatie/manage en control/requirements gebaseert op probleem opstelling.docx
@@ -6,49 +6,20 @@
       <w:pPr>
         <w:jc w:val="center"/>
       </w:pPr>
-      <w:proofErr w:type="spellStart"/>
       <w:r>
-        <w:t>Requirements</w:t>
-      </w:r>
-      <w:proofErr w:type="spellEnd"/>
-      <w:r>
-        <w:t xml:space="preserve"> </w:t>
-      </w:r>
-      <w:proofErr w:type="spellStart"/>
-      <w:r>
-        <w:t>problem</w:t>
-      </w:r>
-      <w:proofErr w:type="spellEnd"/>
-      <w:r>
-        <w:t xml:space="preserve"> opstelling</w:t>
+        <w:t>Requirements problem opstelling</w:t>
       </w:r>
     </w:p>
     <w:p/>
     <w:p/>
     <w:p>
       <w:r>
-        <w:t xml:space="preserve">De user </w:t>
-      </w:r>
-      <w:proofErr w:type="spellStart"/>
-      <w:r>
-        <w:t>stories</w:t>
-      </w:r>
-      <w:proofErr w:type="spellEnd"/>
-      <w:r>
-        <w:t xml:space="preserve"> zijn </w:t>
-      </w:r>
-      <w:proofErr w:type="spellStart"/>
-      <w:r>
-        <w:t>geforumleerd</w:t>
-      </w:r>
-      <w:proofErr w:type="spellEnd"/>
-      <w:r>
-        <w:t xml:space="preserve"> vanuit de product owner.</w:t>
+        <w:t>De user stories zijn geforumleerd vanuit de product owner.</w:t>
       </w:r>
     </w:p>
     <w:tbl>
       <w:tblPr>
-        <w:tblStyle w:val="TableGrid"/>
+        <w:tblStyle w:val="Tabelraster"/>
         <w:tblW w:w="0" w:type="auto"/>
         <w:tblLook w:val="04A0" w:firstRow="1" w:lastRow="0" w:firstColumn="1" w:lastColumn="0" w:noHBand="0" w:noVBand="1"/>
       </w:tblPr>
@@ -66,11 +37,9 @@
             <w:tcW w:w="3145" w:type="dxa"/>
           </w:tcPr>
           <w:p>
-            <w:proofErr w:type="spellStart"/>
             <w:r>
               <w:t>Requirement</w:t>
             </w:r>
-            <w:proofErr w:type="spellEnd"/>
           </w:p>
         </w:tc>
         <w:tc>
@@ -111,14 +80,12 @@
             <w:tcW w:w="1250" w:type="dxa"/>
           </w:tcPr>
           <w:p>
-            <w:proofErr w:type="spellStart"/>
             <w:r>
               <w:rPr>
                 <w:rFonts w:ascii="Aptos" w:eastAsia="Aptos" w:hAnsi="Aptos" w:cs="Aptos"/>
               </w:rPr>
               <w:t>MoSCoW</w:t>
             </w:r>
-            <w:proofErr w:type="spellEnd"/>
           </w:p>
         </w:tc>
         <w:tc>
@@ -348,21 +315,7 @@
               <w:rPr>
                 <w:rFonts w:ascii="Aptos" w:eastAsia="Aptos" w:hAnsi="Aptos" w:cs="Aptos"/>
               </w:rPr>
-              <w:t xml:space="preserve">1.2.1 Integreer de </w:t>
-            </w:r>
-            <w:proofErr w:type="spellStart"/>
-            <w:r>
-              <w:rPr>
-                <w:rFonts w:ascii="Aptos" w:eastAsia="Aptos" w:hAnsi="Aptos" w:cs="Aptos"/>
-              </w:rPr>
-              <w:t>windssnelheids</w:t>
-            </w:r>
-            <w:proofErr w:type="spellEnd"/>
-            <w:r>
-              <w:rPr>
-                <w:rFonts w:ascii="Aptos" w:eastAsia="Aptos" w:hAnsi="Aptos" w:cs="Aptos"/>
-              </w:rPr>
-              <w:t xml:space="preserve"> sensor</w:t>
+              <w:t>1.2.1 Integreer de windssnelheids sensor</w:t>
             </w:r>
             <w:r>
               <w:rPr>
@@ -725,6 +678,7 @@
           </w:tcPr>
           <w:p>
             <w:r>
+              <w:lastRenderedPageBreak/>
               <w:t>3. Het weerstation bevat een microcontroller die de windsnelheid/wind richting sensoren kan aflezen en daarmee de motor op aan kan sturen .</w:t>
             </w:r>
           </w:p>
@@ -736,15 +690,7 @@
           </w:tcPr>
           <w:p>
             <w:r>
-              <w:t xml:space="preserve">3.1 Ik wil dat het weerstation </w:t>
-            </w:r>
-            <w:proofErr w:type="spellStart"/>
-            <w:r>
-              <w:t>aangestuurt</w:t>
-            </w:r>
-            <w:proofErr w:type="spellEnd"/>
-            <w:r>
-              <w:t xml:space="preserve"> word door een micro controller.</w:t>
+              <w:t>3.1 Ik wil dat het weerstation aangestuurt word door een micro controller.</w:t>
             </w:r>
           </w:p>
         </w:tc>
@@ -870,15 +816,7 @@
           </w:tcPr>
           <w:p>
             <w:r>
-              <w:t xml:space="preserve">3.2 Ik wil dat de motor </w:t>
-            </w:r>
-            <w:proofErr w:type="spellStart"/>
-            <w:r>
-              <w:t>aangestuurt</w:t>
-            </w:r>
-            <w:proofErr w:type="spellEnd"/>
-            <w:r>
-              <w:t xml:space="preserve"> wordt door de micro controller van het weerstation. </w:t>
+              <w:t xml:space="preserve">3.2 Ik wil dat de motor aangestuurt wordt door de micro controller van het weerstation. </w:t>
             </w:r>
           </w:p>
         </w:tc>
@@ -896,21 +834,7 @@
               <w:rPr>
                 <w:rFonts w:ascii="Aptos" w:eastAsia="Aptos" w:hAnsi="Aptos" w:cs="Aptos"/>
               </w:rPr>
-              <w:t xml:space="preserve">3.2.1 Onderzoek hoe je de motor kan aansturen via een micro </w:t>
-            </w:r>
-            <w:proofErr w:type="spellStart"/>
-            <w:r>
-              <w:rPr>
-                <w:rFonts w:ascii="Aptos" w:eastAsia="Aptos" w:hAnsi="Aptos" w:cs="Aptos"/>
-              </w:rPr>
-              <w:t>contoller</w:t>
-            </w:r>
-            <w:proofErr w:type="spellEnd"/>
-            <w:r>
-              <w:rPr>
-                <w:rFonts w:ascii="Aptos" w:eastAsia="Aptos" w:hAnsi="Aptos" w:cs="Aptos"/>
-              </w:rPr>
-              <w:t>.</w:t>
+              <w:t>3.2.1 Onderzoek hoe je de motor kan aansturen via een micro contoller.</w:t>
             </w:r>
           </w:p>
           <w:p>
@@ -923,21 +847,7 @@
               <w:rPr>
                 <w:rFonts w:ascii="Aptos" w:eastAsia="Aptos" w:hAnsi="Aptos" w:cs="Aptos"/>
               </w:rPr>
-              <w:t xml:space="preserve">3.2.2 </w:t>
-            </w:r>
-            <w:proofErr w:type="spellStart"/>
-            <w:r>
-              <w:rPr>
-                <w:rFonts w:ascii="Aptos" w:eastAsia="Aptos" w:hAnsi="Aptos" w:cs="Aptos"/>
-              </w:rPr>
-              <w:t>intergreer</w:t>
-            </w:r>
-            <w:proofErr w:type="spellEnd"/>
-            <w:r>
-              <w:rPr>
-                <w:rFonts w:ascii="Aptos" w:eastAsia="Aptos" w:hAnsi="Aptos" w:cs="Aptos"/>
-              </w:rPr>
-              <w:t xml:space="preserve"> de motor aan de micro controller.</w:t>
+              <w:t>3.2.2 intergreer de motor aan de micro controller.</w:t>
             </w:r>
           </w:p>
           <w:p>
@@ -980,15 +890,7 @@
           </w:tcPr>
           <w:p>
             <w:r>
-              <w:t xml:space="preserve">De motor kan </w:t>
-            </w:r>
-            <w:proofErr w:type="spellStart"/>
-            <w:r>
-              <w:t>aangestuurt</w:t>
-            </w:r>
-            <w:proofErr w:type="spellEnd"/>
-            <w:r>
-              <w:t xml:space="preserve"> worden door de micro controller.</w:t>
+              <w:t>De motor kan aangestuurt worden door de micro controller.</w:t>
             </w:r>
           </w:p>
         </w:tc>
@@ -1100,15 +1002,7 @@
           </w:tcPr>
           <w:p>
             <w:r>
-              <w:t xml:space="preserve">De motor kan worden </w:t>
-            </w:r>
-            <w:proofErr w:type="spellStart"/>
-            <w:r>
-              <w:t>aangestuurt</w:t>
-            </w:r>
-            <w:proofErr w:type="spellEnd"/>
-            <w:r>
-              <w:t xml:space="preserve"> met de micro controller op basis van de data van de sensoren.</w:t>
+              <w:t>De motor kan worden aangestuurt met de micro controller op basis van de data van de sensoren.</w:t>
             </w:r>
           </w:p>
         </w:tc>
@@ -1295,19 +1189,7 @@
               <w:t xml:space="preserve">5.1 </w:t>
             </w:r>
             <w:r>
-              <w:t xml:space="preserve">Ik wil dat </w:t>
-            </w:r>
-            <w:r>
-              <w:t>het weerstation</w:t>
-            </w:r>
-            <w:r>
-              <w:t xml:space="preserve"> flexibeler is en beter kan anticiperen op het weer, </w:t>
-            </w:r>
-            <w:r>
-              <w:t>zodat</w:t>
-            </w:r>
-            <w:r>
-              <w:t xml:space="preserve"> hij snelheid moet maken en niet met het weer mee kan gaan.</w:t>
+              <w:t>Ik wil dat de motor een half uur harder draait zodat de stroming snellen optimaal is.</w:t>
             </w:r>
           </w:p>
         </w:tc>
@@ -1317,9 +1199,13 @@
           </w:tcPr>
           <w:p>
             <w:r>
-              <w:t>5.1.1 Schrijf een code, dat de motor sneller moet draaien, dan die moet.</w:t>
-            </w:r>
-          </w:p>
+              <w:t xml:space="preserve">5.1.1 Schrijf </w:t>
+            </w:r>
+            <w:r>
+              <w:t>de code dat de motor per *windkracht* voor 30 miniten *harder* draait.</w:t>
+            </w:r>
+          </w:p>
+          <w:p/>
         </w:tc>
         <w:tc>
           <w:tcPr>
@@ -1327,13 +1213,7 @@
           </w:tcPr>
           <w:p>
             <w:r>
-              <w:t>Het weerstation kan het weer voorspe</w:t>
-            </w:r>
-            <w:r>
-              <w:t>l</w:t>
-            </w:r>
-            <w:r>
-              <w:t>len</w:t>
+              <w:t>De motor draait het eerste half uur harder dan dat er nodig is.</w:t>
             </w:r>
           </w:p>
         </w:tc>
@@ -1365,6 +1245,7 @@
           </w:tcPr>
           <w:p>
             <w:r>
+              <w:lastRenderedPageBreak/>
               <w:t>6. Het weerstation staat op een plek waar hij niet afgeschermd word door obstakels/bouwwerken.</w:t>
             </w:r>
           </w:p>
@@ -1517,13 +1398,8 @@
             <w:tcW w:w="1250" w:type="dxa"/>
           </w:tcPr>
           <w:p>
-            <w:proofErr w:type="spellStart"/>
-            <w:r>
-              <w:t>Could</w:t>
-            </w:r>
-            <w:proofErr w:type="spellEnd"/>
-            <w:r>
-              <w:t xml:space="preserve"> </w:t>
+            <w:r>
+              <w:t xml:space="preserve">Could </w:t>
             </w:r>
           </w:p>
         </w:tc>
@@ -1545,15 +1421,7 @@
           </w:tcPr>
           <w:p>
             <w:r>
-              <w:t xml:space="preserve">8. Het weerstation verwekt genoeg stroom om zelf voor </w:t>
-            </w:r>
-            <w:proofErr w:type="spellStart"/>
-            <w:r>
-              <w:t>zienend</w:t>
-            </w:r>
-            <w:proofErr w:type="spellEnd"/>
-            <w:r>
-              <w:t xml:space="preserve">  te zijn.</w:t>
+              <w:t>8. Het weerstation verwekt genoeg stroom om zelf voor zienend  te zijn.</w:t>
             </w:r>
           </w:p>
           <w:p/>
@@ -1631,13 +1499,8 @@
             <w:tcW w:w="1250" w:type="dxa"/>
           </w:tcPr>
           <w:p>
-            <w:proofErr w:type="spellStart"/>
-            <w:r>
-              <w:t>Could</w:t>
-            </w:r>
-            <w:proofErr w:type="spellEnd"/>
-            <w:r>
-              <w:t xml:space="preserve"> </w:t>
+            <w:r>
+              <w:t xml:space="preserve">Could </w:t>
             </w:r>
           </w:p>
         </w:tc>
@@ -1674,7 +1537,7 @@
     </w:p>
     <w:tbl>
       <w:tblPr>
-        <w:tblStyle w:val="TableGrid"/>
+        <w:tblStyle w:val="Tabelraster"/>
         <w:tblW w:w="15470" w:type="dxa"/>
         <w:tblLayout w:type="fixed"/>
         <w:tblLook w:val="04A0" w:firstRow="1" w:lastRow="0" w:firstColumn="1" w:lastColumn="0" w:noHBand="0" w:noVBand="1"/>
@@ -1874,21 +1737,7 @@
               <w:rPr>
                 <w:rFonts w:ascii="Aptos" w:eastAsia="Aptos" w:hAnsi="Aptos" w:cs="Aptos"/>
               </w:rPr>
-              <w:t xml:space="preserve">Het document is aangemaakt en de eerste 8 </w:t>
-            </w:r>
-            <w:proofErr w:type="spellStart"/>
-            <w:r>
-              <w:rPr>
-                <w:rFonts w:ascii="Aptos" w:eastAsia="Aptos" w:hAnsi="Aptos" w:cs="Aptos"/>
-              </w:rPr>
-              <w:t>requirements</w:t>
-            </w:r>
-            <w:proofErr w:type="spellEnd"/>
-            <w:r>
-              <w:rPr>
-                <w:rFonts w:ascii="Aptos" w:eastAsia="Aptos" w:hAnsi="Aptos" w:cs="Aptos"/>
-              </w:rPr>
-              <w:t xml:space="preserve"> zijn aangemaakt.</w:t>
+              <w:t>Het document is aangemaakt en de eerste 8 requirements zijn aangemaakt.</w:t>
             </w:r>
           </w:p>
         </w:tc>
@@ -1985,21 +1834,7 @@
               <w:rPr>
                 <w:rFonts w:ascii="Aptos" w:eastAsia="Aptos" w:hAnsi="Aptos" w:cs="Aptos"/>
               </w:rPr>
-              <w:t xml:space="preserve">Grote </w:t>
-            </w:r>
-            <w:proofErr w:type="spellStart"/>
-            <w:r>
-              <w:rPr>
-                <w:rFonts w:ascii="Aptos" w:eastAsia="Aptos" w:hAnsi="Aptos" w:cs="Aptos"/>
-              </w:rPr>
-              <w:t>requirements</w:t>
-            </w:r>
-            <w:proofErr w:type="spellEnd"/>
-            <w:r>
-              <w:rPr>
-                <w:rFonts w:ascii="Aptos" w:eastAsia="Aptos" w:hAnsi="Aptos" w:cs="Aptos"/>
-              </w:rPr>
-              <w:t xml:space="preserve"> zijn gesplitst in kleinere. </w:t>
+              <w:t xml:space="preserve">Grote requirements zijn gesplitst in kleinere. </w:t>
             </w:r>
           </w:p>
         </w:tc>
@@ -2096,35 +1931,7 @@
               <w:rPr>
                 <w:rFonts w:ascii="Aptos" w:eastAsia="Aptos" w:hAnsi="Aptos" w:cs="Aptos"/>
               </w:rPr>
-              <w:t xml:space="preserve">Nieuwe </w:t>
-            </w:r>
-            <w:proofErr w:type="spellStart"/>
-            <w:r>
-              <w:rPr>
-                <w:rFonts w:ascii="Aptos" w:eastAsia="Aptos" w:hAnsi="Aptos" w:cs="Aptos"/>
-              </w:rPr>
-              <w:t>requirments</w:t>
-            </w:r>
-            <w:proofErr w:type="spellEnd"/>
-            <w:r>
-              <w:rPr>
-                <w:rFonts w:ascii="Aptos" w:eastAsia="Aptos" w:hAnsi="Aptos" w:cs="Aptos"/>
-              </w:rPr>
-              <w:t xml:space="preserve"> toevoegen + Taken toevoegen. Op dit moment 15 </w:t>
-            </w:r>
-            <w:proofErr w:type="spellStart"/>
-            <w:r>
-              <w:rPr>
-                <w:rFonts w:ascii="Aptos" w:eastAsia="Aptos" w:hAnsi="Aptos" w:cs="Aptos"/>
-              </w:rPr>
-              <w:t>requirments</w:t>
-            </w:r>
-            <w:proofErr w:type="spellEnd"/>
-            <w:r>
-              <w:rPr>
-                <w:rFonts w:ascii="Aptos" w:eastAsia="Aptos" w:hAnsi="Aptos" w:cs="Aptos"/>
-              </w:rPr>
-              <w:t>.</w:t>
+              <w:t>Nieuwe requirments toevoegen + Taken toevoegen. Op dit moment 15 requirments.</w:t>
             </w:r>
           </w:p>
         </w:tc>
@@ -2175,21 +1982,7 @@
               <w:rPr>
                 <w:rFonts w:ascii="Aptos" w:eastAsia="Aptos" w:hAnsi="Aptos" w:cs="Aptos"/>
               </w:rPr>
-              <w:t xml:space="preserve">Pavlo &amp; Merel &amp; </w:t>
-            </w:r>
-            <w:proofErr w:type="spellStart"/>
-            <w:r>
-              <w:rPr>
-                <w:rFonts w:ascii="Aptos" w:eastAsia="Aptos" w:hAnsi="Aptos" w:cs="Aptos"/>
-              </w:rPr>
-              <w:t>Jullian</w:t>
-            </w:r>
-            <w:proofErr w:type="spellEnd"/>
-            <w:r>
-              <w:rPr>
-                <w:rFonts w:ascii="Aptos" w:eastAsia="Aptos" w:hAnsi="Aptos" w:cs="Aptos"/>
-              </w:rPr>
-              <w:t xml:space="preserve"> &amp; Aron</w:t>
+              <w:t>Pavlo &amp; Merel &amp; Jullian &amp; Aron</w:t>
             </w:r>
           </w:p>
         </w:tc>
@@ -2332,21 +2125,7 @@
               <w:rPr>
                 <w:rFonts w:ascii="Aptos" w:eastAsia="Aptos" w:hAnsi="Aptos" w:cs="Aptos"/>
               </w:rPr>
-              <w:t xml:space="preserve">Nummers bij </w:t>
-            </w:r>
-            <w:proofErr w:type="spellStart"/>
-            <w:r>
-              <w:rPr>
-                <w:rFonts w:ascii="Aptos" w:eastAsia="Aptos" w:hAnsi="Aptos" w:cs="Aptos"/>
-              </w:rPr>
-              <w:t>requirments</w:t>
-            </w:r>
-            <w:proofErr w:type="spellEnd"/>
-            <w:r>
-              <w:rPr>
-                <w:rFonts w:ascii="Aptos" w:eastAsia="Aptos" w:hAnsi="Aptos" w:cs="Aptos"/>
-              </w:rPr>
-              <w:t xml:space="preserve"> toegevoegd.</w:t>
+              <w:t>Nummers bij requirments toegevoegd.</w:t>
             </w:r>
           </w:p>
         </w:tc>
@@ -2407,16 +2186,8 @@
               <w:rPr>
                 <w:rFonts w:ascii="Aptos" w:eastAsia="Aptos" w:hAnsi="Aptos" w:cs="Aptos"/>
               </w:rPr>
-              <w:t xml:space="preserve">Merel &amp; </w:t>
-            </w:r>
-            <w:proofErr w:type="spellStart"/>
-            <w:r>
-              <w:rPr>
-                <w:rFonts w:ascii="Aptos" w:eastAsia="Aptos" w:hAnsi="Aptos" w:cs="Aptos"/>
-              </w:rPr>
-              <w:t>Jullian</w:t>
-            </w:r>
-            <w:proofErr w:type="spellEnd"/>
+              <w:t>Merel &amp; Jullian</w:t>
+            </w:r>
           </w:p>
         </w:tc>
         <w:tc>
@@ -2467,33 +2238,11 @@
                 <w:rFonts w:ascii="Aptos" w:eastAsia="Aptos" w:hAnsi="Aptos" w:cs="Aptos"/>
               </w:rPr>
             </w:pPr>
-            <w:proofErr w:type="spellStart"/>
-            <w:r>
-              <w:rPr>
-                <w:rFonts w:ascii="Aptos" w:eastAsia="Aptos" w:hAnsi="Aptos" w:cs="Aptos"/>
-              </w:rPr>
-              <w:t>Requirements</w:t>
-            </w:r>
-            <w:proofErr w:type="spellEnd"/>
-            <w:r>
-              <w:rPr>
-                <w:rFonts w:ascii="Aptos" w:eastAsia="Aptos" w:hAnsi="Aptos" w:cs="Aptos"/>
-              </w:rPr>
-              <w:t xml:space="preserve"> + taken aangepast op basis v/d workshop, </w:t>
-            </w:r>
-            <w:proofErr w:type="spellStart"/>
-            <w:r>
-              <w:rPr>
-                <w:rFonts w:ascii="Aptos" w:eastAsia="Aptos" w:hAnsi="Aptos" w:cs="Aptos"/>
-              </w:rPr>
-              <w:t>req</w:t>
-            </w:r>
-            <w:proofErr w:type="spellEnd"/>
-            <w:r>
-              <w:rPr>
-                <w:rFonts w:ascii="Aptos" w:eastAsia="Aptos" w:hAnsi="Aptos" w:cs="Aptos"/>
-              </w:rPr>
-              <w:t xml:space="preserve"> 13 weggehaald</w:t>
+            <w:r>
+              <w:rPr>
+                <w:rFonts w:ascii="Aptos" w:eastAsia="Aptos" w:hAnsi="Aptos" w:cs="Aptos"/>
+              </w:rPr>
+              <w:t>Requirements + taken aangepast op basis v/d workshop, req 13 weggehaald</w:t>
             </w:r>
           </w:p>
         </w:tc>
@@ -2526,6 +2275,7 @@
               <w:rPr>
                 <w:rFonts w:ascii="Aptos" w:eastAsia="Aptos" w:hAnsi="Aptos" w:cs="Aptos"/>
               </w:rPr>
+              <w:lastRenderedPageBreak/>
               <w:t>10-10-2025</w:t>
             </w:r>
           </w:p>
@@ -2610,49 +2360,7 @@
               <w:rPr>
                 <w:rFonts w:ascii="Aptos" w:eastAsia="Aptos" w:hAnsi="Aptos" w:cs="Aptos"/>
               </w:rPr>
-              <w:t xml:space="preserve">De </w:t>
-            </w:r>
-            <w:proofErr w:type="spellStart"/>
-            <w:r>
-              <w:rPr>
-                <w:rFonts w:ascii="Aptos" w:eastAsia="Aptos" w:hAnsi="Aptos" w:cs="Aptos"/>
-              </w:rPr>
-              <w:t>requirements</w:t>
-            </w:r>
-            <w:proofErr w:type="spellEnd"/>
-            <w:r>
-              <w:rPr>
-                <w:rFonts w:ascii="Aptos" w:eastAsia="Aptos" w:hAnsi="Aptos" w:cs="Aptos"/>
-              </w:rPr>
-              <w:t xml:space="preserve"> opnieuw opgesteld en daarmee ook de user </w:t>
-            </w:r>
-            <w:proofErr w:type="spellStart"/>
-            <w:r>
-              <w:rPr>
-                <w:rFonts w:ascii="Aptos" w:eastAsia="Aptos" w:hAnsi="Aptos" w:cs="Aptos"/>
-              </w:rPr>
-              <w:t>stories</w:t>
-            </w:r>
-            <w:proofErr w:type="spellEnd"/>
-            <w:r>
-              <w:rPr>
-                <w:rFonts w:ascii="Aptos" w:eastAsia="Aptos" w:hAnsi="Aptos" w:cs="Aptos"/>
-              </w:rPr>
-              <w:t xml:space="preserve">, taken en </w:t>
-            </w:r>
-            <w:proofErr w:type="spellStart"/>
-            <w:r>
-              <w:rPr>
-                <w:rFonts w:ascii="Aptos" w:eastAsia="Aptos" w:hAnsi="Aptos" w:cs="Aptos"/>
-              </w:rPr>
-              <w:t>aceptatie</w:t>
-            </w:r>
-            <w:proofErr w:type="spellEnd"/>
-            <w:r>
-              <w:rPr>
-                <w:rFonts w:ascii="Aptos" w:eastAsia="Aptos" w:hAnsi="Aptos" w:cs="Aptos"/>
-              </w:rPr>
-              <w:t xml:space="preserve"> criteria aangepast.</w:t>
+              <w:t>De requirements opnieuw opgesteld en daarmee ook de user stories, taken en aceptatie criteria aangepast.</w:t>
             </w:r>
           </w:p>
         </w:tc>
@@ -2767,19 +2475,11 @@
                 <w:rFonts w:ascii="Aptos" w:eastAsia="Aptos" w:hAnsi="Aptos" w:cs="Aptos"/>
               </w:rPr>
             </w:pPr>
-            <w:proofErr w:type="spellStart"/>
-            <w:r>
-              <w:rPr>
-                <w:rFonts w:ascii="Aptos" w:eastAsia="Aptos" w:hAnsi="Aptos" w:cs="Aptos"/>
-              </w:rPr>
-              <w:t>Requirment</w:t>
-            </w:r>
-            <w:proofErr w:type="spellEnd"/>
-            <w:r>
-              <w:rPr>
-                <w:rFonts w:ascii="Aptos" w:eastAsia="Aptos" w:hAnsi="Aptos" w:cs="Aptos"/>
-              </w:rPr>
-              <w:t xml:space="preserve"> 5/6 ingevuld</w:t>
+            <w:r>
+              <w:rPr>
+                <w:rFonts w:ascii="Aptos" w:eastAsia="Aptos" w:hAnsi="Aptos" w:cs="Aptos"/>
+              </w:rPr>
+              <w:t>Requirment 5/6 ingevuld</w:t>
             </w:r>
           </w:p>
         </w:tc>
@@ -3774,15 +3474,15 @@
     <w:lsdException w:name="Unresolved Mention" w:semiHidden="1" w:unhideWhenUsed="1"/>
     <w:lsdException w:name="Smart Link" w:semiHidden="1" w:unhideWhenUsed="1"/>
   </w:latentStyles>
-  <w:style w:type="paragraph" w:default="1" w:styleId="Normal">
+  <w:style w:type="paragraph" w:default="1" w:styleId="Standaard">
     <w:name w:val="Normal"/>
     <w:qFormat/>
   </w:style>
-  <w:style w:type="paragraph" w:styleId="Heading1">
+  <w:style w:type="paragraph" w:styleId="Kop1">
     <w:name w:val="heading 1"/>
-    <w:basedOn w:val="Normal"/>
-    <w:next w:val="Normal"/>
-    <w:link w:val="Heading1Char"/>
+    <w:basedOn w:val="Standaard"/>
+    <w:next w:val="Standaard"/>
+    <w:link w:val="Kop1Char"/>
     <w:uiPriority w:val="9"/>
     <w:qFormat/>
     <w:rsid w:val="00A500A5"/>
@@ -3799,11 +3499,11 @@
       <w:szCs w:val="40"/>
     </w:rPr>
   </w:style>
-  <w:style w:type="paragraph" w:styleId="Heading2">
+  <w:style w:type="paragraph" w:styleId="Kop2">
     <w:name w:val="heading 2"/>
-    <w:basedOn w:val="Normal"/>
-    <w:next w:val="Normal"/>
-    <w:link w:val="Heading2Char"/>
+    <w:basedOn w:val="Standaard"/>
+    <w:next w:val="Standaard"/>
+    <w:link w:val="Kop2Char"/>
     <w:uiPriority w:val="9"/>
     <w:semiHidden/>
     <w:unhideWhenUsed/>
@@ -3822,11 +3522,11 @@
       <w:szCs w:val="32"/>
     </w:rPr>
   </w:style>
-  <w:style w:type="paragraph" w:styleId="Heading3">
+  <w:style w:type="paragraph" w:styleId="Kop3">
     <w:name w:val="heading 3"/>
-    <w:basedOn w:val="Normal"/>
-    <w:next w:val="Normal"/>
-    <w:link w:val="Heading3Char"/>
+    <w:basedOn w:val="Standaard"/>
+    <w:next w:val="Standaard"/>
+    <w:link w:val="Kop3Char"/>
     <w:uiPriority w:val="9"/>
     <w:semiHidden/>
     <w:unhideWhenUsed/>
@@ -3845,11 +3545,11 @@
       <w:szCs w:val="28"/>
     </w:rPr>
   </w:style>
-  <w:style w:type="paragraph" w:styleId="Heading4">
+  <w:style w:type="paragraph" w:styleId="Kop4">
     <w:name w:val="heading 4"/>
-    <w:basedOn w:val="Normal"/>
-    <w:next w:val="Normal"/>
-    <w:link w:val="Heading4Char"/>
+    <w:basedOn w:val="Standaard"/>
+    <w:next w:val="Standaard"/>
+    <w:link w:val="Kop4Char"/>
     <w:uiPriority w:val="9"/>
     <w:semiHidden/>
     <w:unhideWhenUsed/>
@@ -3868,11 +3568,11 @@
       <w:color w:val="0F4761" w:themeColor="accent1" w:themeShade="BF"/>
     </w:rPr>
   </w:style>
-  <w:style w:type="paragraph" w:styleId="Heading5">
+  <w:style w:type="paragraph" w:styleId="Kop5">
     <w:name w:val="heading 5"/>
-    <w:basedOn w:val="Normal"/>
-    <w:next w:val="Normal"/>
-    <w:link w:val="Heading5Char"/>
+    <w:basedOn w:val="Standaard"/>
+    <w:next w:val="Standaard"/>
+    <w:link w:val="Kop5Char"/>
     <w:uiPriority w:val="9"/>
     <w:semiHidden/>
     <w:unhideWhenUsed/>
@@ -3889,11 +3589,11 @@
       <w:color w:val="0F4761" w:themeColor="accent1" w:themeShade="BF"/>
     </w:rPr>
   </w:style>
-  <w:style w:type="paragraph" w:styleId="Heading6">
+  <w:style w:type="paragraph" w:styleId="Kop6">
     <w:name w:val="heading 6"/>
-    <w:basedOn w:val="Normal"/>
-    <w:next w:val="Normal"/>
-    <w:link w:val="Heading6Char"/>
+    <w:basedOn w:val="Standaard"/>
+    <w:next w:val="Standaard"/>
+    <w:link w:val="Kop6Char"/>
     <w:uiPriority w:val="9"/>
     <w:semiHidden/>
     <w:unhideWhenUsed/>
@@ -3912,11 +3612,11 @@
       <w:color w:val="595959" w:themeColor="text1" w:themeTint="A6"/>
     </w:rPr>
   </w:style>
-  <w:style w:type="paragraph" w:styleId="Heading7">
+  <w:style w:type="paragraph" w:styleId="Kop7">
     <w:name w:val="heading 7"/>
-    <w:basedOn w:val="Normal"/>
-    <w:next w:val="Normal"/>
-    <w:link w:val="Heading7Char"/>
+    <w:basedOn w:val="Standaard"/>
+    <w:next w:val="Standaard"/>
+    <w:link w:val="Kop7Char"/>
     <w:uiPriority w:val="9"/>
     <w:semiHidden/>
     <w:unhideWhenUsed/>
@@ -3933,11 +3633,11 @@
       <w:color w:val="595959" w:themeColor="text1" w:themeTint="A6"/>
     </w:rPr>
   </w:style>
-  <w:style w:type="paragraph" w:styleId="Heading8">
+  <w:style w:type="paragraph" w:styleId="Kop8">
     <w:name w:val="heading 8"/>
-    <w:basedOn w:val="Normal"/>
-    <w:next w:val="Normal"/>
-    <w:link w:val="Heading8Char"/>
+    <w:basedOn w:val="Standaard"/>
+    <w:next w:val="Standaard"/>
+    <w:link w:val="Kop8Char"/>
     <w:uiPriority w:val="9"/>
     <w:semiHidden/>
     <w:unhideWhenUsed/>
@@ -3956,11 +3656,11 @@
       <w:color w:val="272727" w:themeColor="text1" w:themeTint="D8"/>
     </w:rPr>
   </w:style>
-  <w:style w:type="paragraph" w:styleId="Heading9">
+  <w:style w:type="paragraph" w:styleId="Kop9">
     <w:name w:val="heading 9"/>
-    <w:basedOn w:val="Normal"/>
-    <w:next w:val="Normal"/>
-    <w:link w:val="Heading9Char"/>
+    <w:basedOn w:val="Standaard"/>
+    <w:next w:val="Standaard"/>
+    <w:link w:val="Kop9Char"/>
     <w:uiPriority w:val="9"/>
     <w:semiHidden/>
     <w:unhideWhenUsed/>
@@ -3977,13 +3677,13 @@
       <w:color w:val="272727" w:themeColor="text1" w:themeTint="D8"/>
     </w:rPr>
   </w:style>
-  <w:style w:type="character" w:default="1" w:styleId="DefaultParagraphFont">
+  <w:style w:type="character" w:default="1" w:styleId="Standaardalinea-lettertype">
     <w:name w:val="Default Paragraph Font"/>
     <w:uiPriority w:val="1"/>
     <w:semiHidden/>
     <w:unhideWhenUsed/>
   </w:style>
-  <w:style w:type="table" w:default="1" w:styleId="TableNormal">
+  <w:style w:type="table" w:default="1" w:styleId="Standaardtabel">
     <w:name w:val="Normal Table"/>
     <w:uiPriority w:val="99"/>
     <w:semiHidden/>
@@ -3998,16 +3698,16 @@
       </w:tblCellMar>
     </w:tblPr>
   </w:style>
-  <w:style w:type="numbering" w:default="1" w:styleId="NoList">
+  <w:style w:type="numbering" w:default="1" w:styleId="Geenlijst">
     <w:name w:val="No List"/>
     <w:uiPriority w:val="99"/>
     <w:semiHidden/>
     <w:unhideWhenUsed/>
   </w:style>
-  <w:style w:type="character" w:customStyle="1" w:styleId="Heading1Char">
-    <w:name w:val="Heading 1 Char"/>
-    <w:basedOn w:val="DefaultParagraphFont"/>
-    <w:link w:val="Heading1"/>
+  <w:style w:type="character" w:customStyle="1" w:styleId="Kop1Char">
+    <w:name w:val="Kop 1 Char"/>
+    <w:basedOn w:val="Standaardalinea-lettertype"/>
+    <w:link w:val="Kop1"/>
     <w:uiPriority w:val="9"/>
     <w:rsid w:val="00A500A5"/>
     <w:rPr>
@@ -4017,10 +3717,10 @@
       <w:szCs w:val="40"/>
     </w:rPr>
   </w:style>
-  <w:style w:type="character" w:customStyle="1" w:styleId="Heading2Char">
-    <w:name w:val="Heading 2 Char"/>
-    <w:basedOn w:val="DefaultParagraphFont"/>
-    <w:link w:val="Heading2"/>
+  <w:style w:type="character" w:customStyle="1" w:styleId="Kop2Char">
+    <w:name w:val="Kop 2 Char"/>
+    <w:basedOn w:val="Standaardalinea-lettertype"/>
+    <w:link w:val="Kop2"/>
     <w:uiPriority w:val="9"/>
     <w:semiHidden/>
     <w:rsid w:val="00A500A5"/>
@@ -4031,10 +3731,10 @@
       <w:szCs w:val="32"/>
     </w:rPr>
   </w:style>
-  <w:style w:type="character" w:customStyle="1" w:styleId="Heading3Char">
-    <w:name w:val="Heading 3 Char"/>
-    <w:basedOn w:val="DefaultParagraphFont"/>
-    <w:link w:val="Heading3"/>
+  <w:style w:type="character" w:customStyle="1" w:styleId="Kop3Char">
+    <w:name w:val="Kop 3 Char"/>
+    <w:basedOn w:val="Standaardalinea-lettertype"/>
+    <w:link w:val="Kop3"/>
     <w:uiPriority w:val="9"/>
     <w:semiHidden/>
     <w:rsid w:val="00A500A5"/>
@@ -4045,10 +3745,10 @@
       <w:szCs w:val="28"/>
     </w:rPr>
   </w:style>
-  <w:style w:type="character" w:customStyle="1" w:styleId="Heading4Char">
-    <w:name w:val="Heading 4 Char"/>
-    <w:basedOn w:val="DefaultParagraphFont"/>
-    <w:link w:val="Heading4"/>
+  <w:style w:type="character" w:customStyle="1" w:styleId="Kop4Char">
+    <w:name w:val="Kop 4 Char"/>
+    <w:basedOn w:val="Standaardalinea-lettertype"/>
+    <w:link w:val="Kop4"/>
     <w:uiPriority w:val="9"/>
     <w:semiHidden/>
     <w:rsid w:val="00A500A5"/>
@@ -4059,10 +3759,10 @@
       <w:color w:val="0F4761" w:themeColor="accent1" w:themeShade="BF"/>
     </w:rPr>
   </w:style>
-  <w:style w:type="character" w:customStyle="1" w:styleId="Heading5Char">
-    <w:name w:val="Heading 5 Char"/>
-    <w:basedOn w:val="DefaultParagraphFont"/>
-    <w:link w:val="Heading5"/>
+  <w:style w:type="character" w:customStyle="1" w:styleId="Kop5Char">
+    <w:name w:val="Kop 5 Char"/>
+    <w:basedOn w:val="Standaardalinea-lettertype"/>
+    <w:link w:val="Kop5"/>
     <w:uiPriority w:val="9"/>
     <w:semiHidden/>
     <w:rsid w:val="00A500A5"/>
@@ -4071,10 +3771,10 @@
       <w:color w:val="0F4761" w:themeColor="accent1" w:themeShade="BF"/>
     </w:rPr>
   </w:style>
-  <w:style w:type="character" w:customStyle="1" w:styleId="Heading6Char">
-    <w:name w:val="Heading 6 Char"/>
-    <w:basedOn w:val="DefaultParagraphFont"/>
-    <w:link w:val="Heading6"/>
+  <w:style w:type="character" w:customStyle="1" w:styleId="Kop6Char">
+    <w:name w:val="Kop 6 Char"/>
+    <w:basedOn w:val="Standaardalinea-lettertype"/>
+    <w:link w:val="Kop6"/>
     <w:uiPriority w:val="9"/>
     <w:semiHidden/>
     <w:rsid w:val="00A500A5"/>
@@ -4085,10 +3785,10 @@
       <w:color w:val="595959" w:themeColor="text1" w:themeTint="A6"/>
     </w:rPr>
   </w:style>
-  <w:style w:type="character" w:customStyle="1" w:styleId="Heading7Char">
-    <w:name w:val="Heading 7 Char"/>
-    <w:basedOn w:val="DefaultParagraphFont"/>
-    <w:link w:val="Heading7"/>
+  <w:style w:type="character" w:customStyle="1" w:styleId="Kop7Char">
+    <w:name w:val="Kop 7 Char"/>
+    <w:basedOn w:val="Standaardalinea-lettertype"/>
+    <w:link w:val="Kop7"/>
     <w:uiPriority w:val="9"/>
     <w:semiHidden/>
     <w:rsid w:val="00A500A5"/>
@@ -4097,10 +3797,10 @@
       <w:color w:val="595959" w:themeColor="text1" w:themeTint="A6"/>
     </w:rPr>
   </w:style>
-  <w:style w:type="character" w:customStyle="1" w:styleId="Heading8Char">
-    <w:name w:val="Heading 8 Char"/>
-    <w:basedOn w:val="DefaultParagraphFont"/>
-    <w:link w:val="Heading8"/>
+  <w:style w:type="character" w:customStyle="1" w:styleId="Kop8Char">
+    <w:name w:val="Kop 8 Char"/>
+    <w:basedOn w:val="Standaardalinea-lettertype"/>
+    <w:link w:val="Kop8"/>
     <w:uiPriority w:val="9"/>
     <w:semiHidden/>
     <w:rsid w:val="00A500A5"/>
@@ -4111,10 +3811,10 @@
       <w:color w:val="272727" w:themeColor="text1" w:themeTint="D8"/>
     </w:rPr>
   </w:style>
-  <w:style w:type="character" w:customStyle="1" w:styleId="Heading9Char">
-    <w:name w:val="Heading 9 Char"/>
-    <w:basedOn w:val="DefaultParagraphFont"/>
-    <w:link w:val="Heading9"/>
+  <w:style w:type="character" w:customStyle="1" w:styleId="Kop9Char">
+    <w:name w:val="Kop 9 Char"/>
+    <w:basedOn w:val="Standaardalinea-lettertype"/>
+    <w:link w:val="Kop9"/>
     <w:uiPriority w:val="9"/>
     <w:semiHidden/>
     <w:rsid w:val="00A500A5"/>
@@ -4123,11 +3823,11 @@
       <w:color w:val="272727" w:themeColor="text1" w:themeTint="D8"/>
     </w:rPr>
   </w:style>
-  <w:style w:type="paragraph" w:styleId="Title">
+  <w:style w:type="paragraph" w:styleId="Titel">
     <w:name w:val="Title"/>
-    <w:basedOn w:val="Normal"/>
-    <w:next w:val="Normal"/>
-    <w:link w:val="TitleChar"/>
+    <w:basedOn w:val="Standaard"/>
+    <w:next w:val="Standaard"/>
+    <w:link w:val="TitelChar"/>
     <w:uiPriority w:val="10"/>
     <w:qFormat/>
     <w:rsid w:val="00A500A5"/>
@@ -4143,10 +3843,10 @@
       <w:szCs w:val="56"/>
     </w:rPr>
   </w:style>
-  <w:style w:type="character" w:customStyle="1" w:styleId="TitleChar">
-    <w:name w:val="Title Char"/>
-    <w:basedOn w:val="DefaultParagraphFont"/>
-    <w:link w:val="Title"/>
+  <w:style w:type="character" w:customStyle="1" w:styleId="TitelChar">
+    <w:name w:val="Titel Char"/>
+    <w:basedOn w:val="Standaardalinea-lettertype"/>
+    <w:link w:val="Titel"/>
     <w:uiPriority w:val="10"/>
     <w:rsid w:val="00A500A5"/>
     <w:rPr>
@@ -4157,11 +3857,11 @@
       <w:szCs w:val="56"/>
     </w:rPr>
   </w:style>
-  <w:style w:type="paragraph" w:styleId="Subtitle">
+  <w:style w:type="paragraph" w:styleId="Ondertitel">
     <w:name w:val="Subtitle"/>
-    <w:basedOn w:val="Normal"/>
-    <w:next w:val="Normal"/>
-    <w:link w:val="SubtitleChar"/>
+    <w:basedOn w:val="Standaard"/>
+    <w:next w:val="Standaard"/>
+    <w:link w:val="OndertitelChar"/>
     <w:uiPriority w:val="11"/>
     <w:qFormat/>
     <w:rsid w:val="00A500A5"/>
@@ -4178,10 +3878,10 @@
       <w:szCs w:val="28"/>
     </w:rPr>
   </w:style>
-  <w:style w:type="character" w:customStyle="1" w:styleId="SubtitleChar">
-    <w:name w:val="Subtitle Char"/>
-    <w:basedOn w:val="DefaultParagraphFont"/>
-    <w:link w:val="Subtitle"/>
+  <w:style w:type="character" w:customStyle="1" w:styleId="OndertitelChar">
+    <w:name w:val="Ondertitel Char"/>
+    <w:basedOn w:val="Standaardalinea-lettertype"/>
+    <w:link w:val="Ondertitel"/>
     <w:uiPriority w:val="11"/>
     <w:rsid w:val="00A500A5"/>
     <w:rPr>
@@ -4192,11 +3892,11 @@
       <w:szCs w:val="28"/>
     </w:rPr>
   </w:style>
-  <w:style w:type="paragraph" w:styleId="Quote">
+  <w:style w:type="paragraph" w:styleId="Citaat">
     <w:name w:val="Quote"/>
-    <w:basedOn w:val="Normal"/>
-    <w:next w:val="Normal"/>
-    <w:link w:val="QuoteChar"/>
+    <w:basedOn w:val="Standaard"/>
+    <w:next w:val="Standaard"/>
+    <w:link w:val="CitaatChar"/>
     <w:uiPriority w:val="29"/>
     <w:qFormat/>
     <w:rsid w:val="00A500A5"/>
@@ -4210,10 +3910,10 @@
       <w:color w:val="404040" w:themeColor="text1" w:themeTint="BF"/>
     </w:rPr>
   </w:style>
-  <w:style w:type="character" w:customStyle="1" w:styleId="QuoteChar">
-    <w:name w:val="Quote Char"/>
-    <w:basedOn w:val="DefaultParagraphFont"/>
-    <w:link w:val="Quote"/>
+  <w:style w:type="character" w:customStyle="1" w:styleId="CitaatChar">
+    <w:name w:val="Citaat Char"/>
+    <w:basedOn w:val="Standaardalinea-lettertype"/>
+    <w:link w:val="Citaat"/>
     <w:uiPriority w:val="29"/>
     <w:rsid w:val="00A500A5"/>
     <w:rPr>
@@ -4222,9 +3922,9 @@
       <w:color w:val="404040" w:themeColor="text1" w:themeTint="BF"/>
     </w:rPr>
   </w:style>
-  <w:style w:type="paragraph" w:styleId="ListParagraph">
+  <w:style w:type="paragraph" w:styleId="Lijstalinea">
     <w:name w:val="List Paragraph"/>
-    <w:basedOn w:val="Normal"/>
+    <w:basedOn w:val="Standaard"/>
     <w:uiPriority w:val="34"/>
     <w:qFormat/>
     <w:rsid w:val="00A500A5"/>
@@ -4233,9 +3933,9 @@
       <w:contextualSpacing/>
     </w:pPr>
   </w:style>
-  <w:style w:type="character" w:styleId="IntenseEmphasis">
+  <w:style w:type="character" w:styleId="Intensievebenadrukking">
     <w:name w:val="Intense Emphasis"/>
-    <w:basedOn w:val="DefaultParagraphFont"/>
+    <w:basedOn w:val="Standaardalinea-lettertype"/>
     <w:uiPriority w:val="21"/>
     <w:qFormat/>
     <w:rsid w:val="00A500A5"/>
@@ -4245,11 +3945,11 @@
       <w:color w:val="0F4761" w:themeColor="accent1" w:themeShade="BF"/>
     </w:rPr>
   </w:style>
-  <w:style w:type="paragraph" w:styleId="IntenseQuote">
+  <w:style w:type="paragraph" w:styleId="Duidelijkcitaat">
     <w:name w:val="Intense Quote"/>
-    <w:basedOn w:val="Normal"/>
-    <w:next w:val="Normal"/>
-    <w:link w:val="IntenseQuoteChar"/>
+    <w:basedOn w:val="Standaard"/>
+    <w:next w:val="Standaard"/>
+    <w:link w:val="DuidelijkcitaatChar"/>
     <w:uiPriority w:val="30"/>
     <w:qFormat/>
     <w:rsid w:val="00A500A5"/>
@@ -4268,10 +3968,10 @@
       <w:color w:val="0F4761" w:themeColor="accent1" w:themeShade="BF"/>
     </w:rPr>
   </w:style>
-  <w:style w:type="character" w:customStyle="1" w:styleId="IntenseQuoteChar">
-    <w:name w:val="Intense Quote Char"/>
-    <w:basedOn w:val="DefaultParagraphFont"/>
-    <w:link w:val="IntenseQuote"/>
+  <w:style w:type="character" w:customStyle="1" w:styleId="DuidelijkcitaatChar">
+    <w:name w:val="Duidelijk citaat Char"/>
+    <w:basedOn w:val="Standaardalinea-lettertype"/>
+    <w:link w:val="Duidelijkcitaat"/>
     <w:uiPriority w:val="30"/>
     <w:rsid w:val="00A500A5"/>
     <w:rPr>
@@ -4280,9 +3980,9 @@
       <w:color w:val="0F4761" w:themeColor="accent1" w:themeShade="BF"/>
     </w:rPr>
   </w:style>
-  <w:style w:type="character" w:styleId="IntenseReference">
+  <w:style w:type="character" w:styleId="Intensieveverwijzing">
     <w:name w:val="Intense Reference"/>
-    <w:basedOn w:val="DefaultParagraphFont"/>
+    <w:basedOn w:val="Standaardalinea-lettertype"/>
     <w:uiPriority w:val="32"/>
     <w:qFormat/>
     <w:rsid w:val="00A500A5"/>
@@ -4294,9 +3994,9 @@
       <w:spacing w:val="5"/>
     </w:rPr>
   </w:style>
-  <w:style w:type="table" w:styleId="TableGrid">
+  <w:style w:type="table" w:styleId="Tabelraster">
     <w:name w:val="Table Grid"/>
-    <w:basedOn w:val="TableNormal"/>
+    <w:basedOn w:val="Standaardtabel"/>
     <w:uiPriority w:val="59"/>
     <w:rsid w:val="005969A6"/>
     <w:pPr>

</xml_diff>